<commit_message>
client version 0.1;serverside change varibles to lower case
</commit_message>
<xml_diff>
--- a/Project for COMPX576 - en.docx
+++ b/Project for COMPX576 - en.docx
@@ -953,21 +953,10 @@
         <w:rPr>
           <w:rFonts w:hint="eastAsia"/>
         </w:rPr>
-        <w:t xml:space="preserve">According to Sapna's suggestion, I will first focus on database design, then proceed with backend development, and finally work on frontend development. Therefore, I have adjusted my plan. After discussing with Sapna this week, I have basically completed the design of the main database </w:t>
-      </w:r>
-      <w:proofErr w:type="spellStart"/>
-      <w:r>
-        <w:rPr>
-          <w:rFonts w:hint="eastAsia"/>
-        </w:rPr>
-        <w:t>tables.</w:t>
-      </w:r>
-      <w:r>
-        <w:t>Learn</w:t>
-      </w:r>
-      <w:proofErr w:type="spellEnd"/>
-      <w:r>
-        <w:t xml:space="preserve"> React.js and Node.js.</w:t>
+        <w:t>According to Sapna's suggestion, I will first focus on database design, then proceed with backend development, and finally work on frontend development. Therefore, I have adjusted my plan. After discussing with Sapna this week, I have basically completed the design of the main database tables.</w:t>
+      </w:r>
+      <w:r>
+        <w:t>Learn React.js and Node.js.</w:t>
       </w:r>
     </w:p>
     <w:p>
@@ -1107,7 +1096,13 @@
         </w:drawing>
       </w:r>
     </w:p>
-    <w:p/>
+    <w:p>
+      <w:pPr>
+        <w:rPr>
+          <w:rFonts w:hint="eastAsia"/>
+        </w:rPr>
+      </w:pPr>
+    </w:p>
     <w:p>
       <w:pPr>
         <w:widowControl/>
@@ -1130,6 +1125,7 @@
           <w:bCs/>
         </w:rPr>
       </w:pPr>
+      <w:bookmarkStart w:id="0" w:name="_Hlk174307813"/>
       <w:r>
         <w:rPr>
           <w:rFonts w:hint="eastAsia"/>
@@ -1192,13 +1188,7 @@
         <w:rPr>
           <w:rFonts w:hint="eastAsia"/>
         </w:rPr>
-        <w:t xml:space="preserve"> </w:t>
-      </w:r>
-      <w:r>
-        <w:rPr>
-          <w:rFonts w:hint="eastAsia"/>
-        </w:rPr>
-        <w:t>And complete the corresponding test scripts in Postman.</w:t>
+        <w:t xml:space="preserve"> And complete the corresponding test scripts in Postman.</w:t>
       </w:r>
     </w:p>
     <w:p>
@@ -1256,6 +1246,9 @@
           <w:ilvl w:val="0"/>
           <w:numId w:val="16"/>
         </w:numPr>
+        <w:rPr>
+          <w:rFonts w:hint="eastAsia"/>
+        </w:rPr>
       </w:pPr>
       <w:r>
         <w:t xml:space="preserve">Next week, I </w:t>
@@ -1308,6 +1301,9 @@
           <w:ilvl w:val="0"/>
           <w:numId w:val="16"/>
         </w:numPr>
+        <w:rPr>
+          <w:rFonts w:hint="eastAsia"/>
+        </w:rPr>
       </w:pPr>
       <w:r>
         <w:rPr>
@@ -1316,13 +1312,18 @@
         <w:t>Develop database stored procedures to automate daily course settlements.</w:t>
       </w:r>
     </w:p>
-    <w:p>
-      <w:pPr>
-        <w:rPr>
-          <w:rFonts w:hint="eastAsia"/>
-        </w:rPr>
-      </w:pPr>
-      <w:r>
+    <w:bookmarkEnd w:id="0"/>
+    <w:p>
+      <w:pPr>
+        <w:rPr>
+          <w:rFonts w:hint="eastAsia"/>
+          <w:noProof/>
+        </w:rPr>
+      </w:pPr>
+      <w:r>
+        <w:rPr>
+          <w:noProof/>
+        </w:rPr>
         <w:drawing>
           <wp:anchor distT="0" distB="0" distL="114300" distR="114300" simplePos="0" relativeHeight="251658240" behindDoc="0" locked="0" layoutInCell="1" allowOverlap="1" wp14:anchorId="08D442B2" wp14:editId="41264956">
             <wp:simplePos x="0" y="0"/>
@@ -1380,6 +1381,9 @@
         </w:drawing>
       </w:r>
       <w:r>
+        <w:rPr>
+          <w:noProof/>
+        </w:rPr>
         <w:drawing>
           <wp:inline distT="0" distB="0" distL="0" distR="0" wp14:anchorId="1FC2C887" wp14:editId="2D18FD21">
             <wp:extent cx="3292926" cy="3714750"/>
@@ -1422,6 +1426,455 @@
         </w:rPr>
         <w:t xml:space="preserve"> </w:t>
       </w:r>
+    </w:p>
+    <w:p>
+      <w:pPr>
+        <w:widowControl/>
+        <w:rPr>
+          <w:rFonts w:hint="eastAsia"/>
+          <w:noProof/>
+        </w:rPr>
+      </w:pPr>
+      <w:r>
+        <w:rPr>
+          <w:rFonts w:hint="eastAsia"/>
+          <w:noProof/>
+        </w:rPr>
+        <w:br w:type="page"/>
+      </w:r>
+    </w:p>
+    <w:p>
+      <w:pPr>
+        <w:rPr>
+          <w:rFonts w:hint="eastAsia"/>
+          <w:b/>
+          <w:bCs/>
+        </w:rPr>
+      </w:pPr>
+      <w:r>
+        <w:rPr>
+          <w:rFonts w:hint="eastAsia"/>
+          <w:b/>
+          <w:bCs/>
+        </w:rPr>
+        <w:lastRenderedPageBreak/>
+        <w:t xml:space="preserve">Week </w:t>
+      </w:r>
+      <w:r>
+        <w:rPr>
+          <w:rFonts w:hint="eastAsia"/>
+          <w:b/>
+          <w:bCs/>
+        </w:rPr>
+        <w:t>5</w:t>
+      </w:r>
+      <w:r>
+        <w:rPr>
+          <w:rFonts w:hint="eastAsia"/>
+          <w:b/>
+          <w:bCs/>
+        </w:rPr>
+        <w:t xml:space="preserve"> report</w:t>
+      </w:r>
+    </w:p>
+    <w:p>
+      <w:pPr>
+        <w:rPr>
+          <w:rFonts w:hint="eastAsia"/>
+          <w:b/>
+          <w:bCs/>
+        </w:rPr>
+      </w:pPr>
+      <w:r>
+        <w:rPr>
+          <w:b/>
+          <w:bCs/>
+        </w:rPr>
+        <w:t>Tasks for This Week</w:t>
+      </w:r>
+    </w:p>
+    <w:p>
+      <w:pPr>
+        <w:numPr>
+          <w:ilvl w:val="0"/>
+          <w:numId w:val="14"/>
+        </w:numPr>
+        <w:rPr>
+          <w:rFonts w:hint="eastAsia"/>
+        </w:rPr>
+      </w:pPr>
+      <w:r>
+        <w:rPr>
+          <w:rFonts w:hint="eastAsia"/>
+        </w:rPr>
+        <w:t xml:space="preserve">Completed </w:t>
+      </w:r>
+      <w:r>
+        <w:rPr>
+          <w:rFonts w:hint="eastAsia"/>
+        </w:rPr>
+        <w:t>all</w:t>
+      </w:r>
+      <w:r>
+        <w:rPr>
+          <w:rFonts w:hint="eastAsia"/>
+        </w:rPr>
+        <w:t xml:space="preserve"> of the backend code, </w:t>
+      </w:r>
+      <w:r>
+        <w:rPr>
+          <w:rFonts w:hint="eastAsia"/>
+        </w:rPr>
+        <w:t>and</w:t>
+      </w:r>
+      <w:r>
+        <w:rPr>
+          <w:rFonts w:hint="eastAsia"/>
+        </w:rPr>
+        <w:t xml:space="preserve"> complete the corresponding test scripts in Postman</w:t>
+      </w:r>
+      <w:r>
+        <w:rPr>
+          <w:rFonts w:hint="eastAsia"/>
+        </w:rPr>
+        <w:t>(Rearranged the postman request with sub-folders)</w:t>
+      </w:r>
+      <w:r>
+        <w:rPr>
+          <w:rFonts w:hint="eastAsia"/>
+        </w:rPr>
+        <w:t>.</w:t>
+      </w:r>
+    </w:p>
+    <w:p>
+      <w:pPr>
+        <w:rPr>
+          <w:rFonts w:hint="eastAsia"/>
+          <w:b/>
+          <w:bCs/>
+        </w:rPr>
+      </w:pPr>
+      <w:r>
+        <w:rPr>
+          <w:b/>
+          <w:bCs/>
+        </w:rPr>
+        <w:t>Challenges This Week</w:t>
+      </w:r>
+    </w:p>
+    <w:p>
+      <w:pPr>
+        <w:numPr>
+          <w:ilvl w:val="0"/>
+          <w:numId w:val="15"/>
+        </w:numPr>
+        <w:rPr>
+          <w:rFonts w:hint="eastAsia"/>
+        </w:rPr>
+      </w:pPr>
+      <w:r>
+        <w:rPr>
+          <w:rFonts w:hint="eastAsia"/>
+        </w:rPr>
+        <w:t>Develop while getting familiar with Node.js technology.</w:t>
+      </w:r>
+    </w:p>
+    <w:p>
+      <w:pPr>
+        <w:rPr>
+          <w:rFonts w:hint="eastAsia"/>
+          <w:b/>
+          <w:bCs/>
+        </w:rPr>
+      </w:pPr>
+      <w:r>
+        <w:rPr>
+          <w:b/>
+          <w:bCs/>
+        </w:rPr>
+        <w:t>Plans for Next Week</w:t>
+      </w:r>
+    </w:p>
+    <w:p>
+      <w:pPr>
+        <w:numPr>
+          <w:ilvl w:val="0"/>
+          <w:numId w:val="16"/>
+        </w:numPr>
+        <w:rPr>
+          <w:rFonts w:hint="eastAsia"/>
+        </w:rPr>
+      </w:pPr>
+      <w:r>
+        <w:t xml:space="preserve">Next week, I </w:t>
+      </w:r>
+      <w:r>
+        <w:rPr>
+          <w:rFonts w:hint="eastAsia"/>
+        </w:rPr>
+        <w:t>plan to</w:t>
+      </w:r>
+      <w:r>
+        <w:t xml:space="preserve"> </w:t>
+      </w:r>
+      <w:r>
+        <w:rPr>
+          <w:rFonts w:hint="eastAsia"/>
+        </w:rPr>
+        <w:t>start</w:t>
+      </w:r>
+      <w:r>
+        <w:t xml:space="preserve"> the </w:t>
+      </w:r>
+      <w:r>
+        <w:rPr>
+          <w:rFonts w:hint="eastAsia"/>
+        </w:rPr>
+        <w:t xml:space="preserve">coding </w:t>
+      </w:r>
+      <w:r>
+        <w:t xml:space="preserve">sections for </w:t>
+      </w:r>
+      <w:r>
+        <w:rPr>
+          <w:rFonts w:hint="eastAsia"/>
+        </w:rPr>
+        <w:t>frontend，and finish the client code of the first feature</w:t>
+      </w:r>
+      <w:r>
+        <w:t>.</w:t>
+      </w:r>
+      <w:r>
+        <w:rPr>
+          <w:rFonts w:hint="eastAsia"/>
+        </w:rPr>
+        <w:t xml:space="preserve"> </w:t>
+      </w:r>
+    </w:p>
+    <w:p>
+      <w:pPr>
+        <w:numPr>
+          <w:ilvl w:val="0"/>
+          <w:numId w:val="16"/>
+        </w:numPr>
+        <w:rPr>
+          <w:rFonts w:hint="eastAsia"/>
+        </w:rPr>
+      </w:pPr>
+      <w:r>
+        <w:rPr>
+          <w:rFonts w:hint="eastAsia"/>
+        </w:rPr>
+        <w:t>Start to learn some lessons for bootstrap</w:t>
+      </w:r>
+    </w:p>
+    <w:p>
+      <w:pPr>
+        <w:jc w:val="center"/>
+      </w:pPr>
+      <w:r>
+        <w:rPr>
+          <w:noProof/>
+        </w:rPr>
+        <w:drawing>
+          <wp:inline distT="0" distB="0" distL="0" distR="0" wp14:anchorId="60CE8640" wp14:editId="3D295A7C">
+            <wp:extent cx="3286584" cy="5201376"/>
+            <wp:effectExtent l="0" t="0" r="9525" b="0"/>
+            <wp:docPr id="1540731893" name="图片 1" descr="图形用户界面, 应用程序&#10;&#10;描述已自动生成"/>
+            <wp:cNvGraphicFramePr>
+              <a:graphicFrameLocks xmlns:a="http://schemas.openxmlformats.org/drawingml/2006/main" noChangeAspect="1"/>
+            </wp:cNvGraphicFramePr>
+            <a:graphic xmlns:a="http://schemas.openxmlformats.org/drawingml/2006/main">
+              <a:graphicData uri="http://schemas.openxmlformats.org/drawingml/2006/picture">
+                <pic:pic xmlns:pic="http://schemas.openxmlformats.org/drawingml/2006/picture">
+                  <pic:nvPicPr>
+                    <pic:cNvPr id="1540731893" name="图片 1" descr="图形用户界面, 应用程序&#10;&#10;描述已自动生成"/>
+                    <pic:cNvPicPr/>
+                  </pic:nvPicPr>
+                  <pic:blipFill>
+                    <a:blip r:embed="rId10"/>
+                    <a:stretch>
+                      <a:fillRect/>
+                    </a:stretch>
+                  </pic:blipFill>
+                  <pic:spPr>
+                    <a:xfrm>
+                      <a:off x="0" y="0"/>
+                      <a:ext cx="3286584" cy="5201376"/>
+                    </a:xfrm>
+                    <a:prstGeom prst="rect">
+                      <a:avLst/>
+                    </a:prstGeom>
+                  </pic:spPr>
+                </pic:pic>
+              </a:graphicData>
+            </a:graphic>
+          </wp:inline>
+        </w:drawing>
+      </w:r>
+    </w:p>
+    <w:p>
+      <w:pPr>
+        <w:jc w:val="center"/>
+      </w:pPr>
+    </w:p>
+    <w:p>
+      <w:pPr>
+        <w:rPr>
+          <w:rFonts w:hint="eastAsia"/>
+          <w:b/>
+          <w:bCs/>
+        </w:rPr>
+      </w:pPr>
+      <w:r>
+        <w:rPr>
+          <w:rFonts w:hint="eastAsia"/>
+          <w:b/>
+          <w:bCs/>
+        </w:rPr>
+        <w:lastRenderedPageBreak/>
+        <w:t xml:space="preserve">Week </w:t>
+      </w:r>
+      <w:r>
+        <w:rPr>
+          <w:rFonts w:hint="eastAsia"/>
+          <w:b/>
+          <w:bCs/>
+        </w:rPr>
+        <w:t>6</w:t>
+      </w:r>
+      <w:r>
+        <w:rPr>
+          <w:rFonts w:hint="eastAsia"/>
+          <w:b/>
+          <w:bCs/>
+        </w:rPr>
+        <w:t xml:space="preserve"> report</w:t>
+      </w:r>
+    </w:p>
+    <w:p>
+      <w:pPr>
+        <w:rPr>
+          <w:rFonts w:hint="eastAsia"/>
+          <w:b/>
+          <w:bCs/>
+        </w:rPr>
+      </w:pPr>
+      <w:r>
+        <w:rPr>
+          <w:b/>
+          <w:bCs/>
+        </w:rPr>
+        <w:t>Tasks for This Week</w:t>
+      </w:r>
+    </w:p>
+    <w:p>
+      <w:pPr>
+        <w:numPr>
+          <w:ilvl w:val="0"/>
+          <w:numId w:val="14"/>
+        </w:numPr>
+        <w:rPr>
+          <w:rFonts w:hint="eastAsia"/>
+        </w:rPr>
+      </w:pPr>
+      <w:r>
+        <w:rPr>
+          <w:rFonts w:hint="eastAsia"/>
+        </w:rPr>
+        <w:t>Learn to develop frontend applications using React and Bootstrap, and practice by following online tutorials.</w:t>
+      </w:r>
+    </w:p>
+    <w:p>
+      <w:pPr>
+        <w:rPr>
+          <w:rFonts w:hint="eastAsia"/>
+          <w:b/>
+          <w:bCs/>
+        </w:rPr>
+      </w:pPr>
+      <w:r>
+        <w:rPr>
+          <w:b/>
+          <w:bCs/>
+        </w:rPr>
+        <w:t>Challenges This Week</w:t>
+      </w:r>
+    </w:p>
+    <w:p>
+      <w:pPr>
+        <w:numPr>
+          <w:ilvl w:val="0"/>
+          <w:numId w:val="15"/>
+        </w:numPr>
+        <w:rPr>
+          <w:rFonts w:hint="eastAsia"/>
+        </w:rPr>
+      </w:pPr>
+      <w:r>
+        <w:rPr>
+          <w:rFonts w:hint="eastAsia"/>
+        </w:rPr>
+        <w:t>Since I have never worked with Bootstrap before and have limited knowledge of React, I need to start learning from scratch and gradually get up to speed during the development process. Progress has been slow this week, but I expect to gradually pick up the pace next week.</w:t>
+      </w:r>
+    </w:p>
+    <w:p>
+      <w:pPr>
+        <w:rPr>
+          <w:rFonts w:hint="eastAsia"/>
+          <w:b/>
+          <w:bCs/>
+        </w:rPr>
+      </w:pPr>
+      <w:r>
+        <w:rPr>
+          <w:b/>
+          <w:bCs/>
+        </w:rPr>
+        <w:t>Plans for Next Week</w:t>
+      </w:r>
+    </w:p>
+    <w:p>
+      <w:pPr>
+        <w:numPr>
+          <w:ilvl w:val="0"/>
+          <w:numId w:val="16"/>
+        </w:numPr>
+        <w:rPr>
+          <w:rFonts w:hint="eastAsia"/>
+        </w:rPr>
+      </w:pPr>
+      <w:r>
+        <w:t>Next week, I plan to complete a full set of interfaces for create, read, update, and delete (CRUD) functionalities.</w:t>
+      </w:r>
+      <w:r>
+        <w:rPr>
+          <w:rFonts w:hint="eastAsia"/>
+        </w:rPr>
+        <w:t xml:space="preserve"> </w:t>
+      </w:r>
+    </w:p>
+    <w:p>
+      <w:pPr>
+        <w:numPr>
+          <w:ilvl w:val="0"/>
+          <w:numId w:val="16"/>
+        </w:numPr>
+        <w:rPr>
+          <w:rFonts w:hint="eastAsia"/>
+        </w:rPr>
+      </w:pPr>
+      <w:r>
+        <w:t>Continue learning and practicing Bootstrap.</w:t>
+      </w:r>
+    </w:p>
+    <w:p>
+      <w:pPr>
+        <w:jc w:val="center"/>
+        <w:rPr>
+          <w:rFonts w:hint="eastAsia"/>
+        </w:rPr>
+      </w:pPr>
     </w:p>
     <w:sectPr>
       <w:pgSz w:w="11906" w:h="16838"/>
@@ -3792,6 +4245,7 @@
   <w:style w:type="paragraph" w:default="1" w:styleId="a">
     <w:name w:val="Normal"/>
     <w:qFormat/>
+    <w:rsid w:val="00A55A8C"/>
     <w:pPr>
       <w:widowControl w:val="0"/>
     </w:pPr>

</xml_diff>

<commit_message>
student list and form is done
</commit_message>
<xml_diff>
--- a/Project for COMPX576 - en.docx
+++ b/Project for COMPX576 - en.docx
@@ -953,10 +953,23 @@
         <w:rPr>
           <w:rFonts w:hint="eastAsia"/>
         </w:rPr>
-        <w:t>According to Sapna's suggestion, I will first focus on database design, then proceed with backend development, and finally work on frontend development. Therefore, I have adjusted my plan. After discussing with Sapna this week, I have basically completed the design of the main database tables.</w:t>
-      </w:r>
-      <w:r>
-        <w:t>Learn React.js and Node.js.</w:t>
+        <w:t xml:space="preserve">According to Sapna's suggestion, I will first focus on database design, then proceed with backend development, and finally work on frontend development. Therefore, I have adjusted my plan. After discussing with Sapna this week, I have basically completed the design of the main database </w:t>
+      </w:r>
+      <w:proofErr w:type="spellStart"/>
+      <w:proofErr w:type="gramStart"/>
+      <w:r>
+        <w:rPr>
+          <w:rFonts w:hint="eastAsia"/>
+        </w:rPr>
+        <w:t>tables.</w:t>
+      </w:r>
+      <w:r>
+        <w:t>Learn</w:t>
+      </w:r>
+      <w:proofErr w:type="spellEnd"/>
+      <w:proofErr w:type="gramEnd"/>
+      <w:r>
+        <w:t xml:space="preserve"> React.js and Node.js.</w:t>
       </w:r>
     </w:p>
     <w:p>
@@ -1531,13 +1544,27 @@
         <w:rPr>
           <w:rFonts w:hint="eastAsia"/>
         </w:rPr>
-        <w:t xml:space="preserve"> complete the corresponding test scripts in Postman</w:t>
-      </w:r>
-      <w:r>
-        <w:rPr>
-          <w:rFonts w:hint="eastAsia"/>
-        </w:rPr>
-        <w:t>(Rearranged the postman request with sub-folders)</w:t>
+        <w:t xml:space="preserve"> complete the corresponding test scripts in </w:t>
+      </w:r>
+      <w:proofErr w:type="gramStart"/>
+      <w:r>
+        <w:rPr>
+          <w:rFonts w:hint="eastAsia"/>
+        </w:rPr>
+        <w:t>Postman</w:t>
+      </w:r>
+      <w:r>
+        <w:rPr>
+          <w:rFonts w:hint="eastAsia"/>
+        </w:rPr>
+        <w:t>(</w:t>
+      </w:r>
+      <w:proofErr w:type="gramEnd"/>
+      <w:r>
+        <w:rPr>
+          <w:rFonts w:hint="eastAsia"/>
+        </w:rPr>
+        <w:t>Rearranged the postman request with sub-folders)</w:t>
       </w:r>
       <w:r>
         <w:rPr>
@@ -1671,6 +1698,9 @@
     <w:p>
       <w:pPr>
         <w:jc w:val="center"/>
+        <w:rPr>
+          <w:rFonts w:hint="eastAsia"/>
+        </w:rPr>
       </w:pPr>
       <w:r>
         <w:rPr>
@@ -1716,6 +1746,9 @@
     <w:p>
       <w:pPr>
         <w:jc w:val="center"/>
+        <w:rPr>
+          <w:rFonts w:hint="eastAsia"/>
+        </w:rPr>
       </w:pPr>
     </w:p>
     <w:p>
@@ -1871,10 +1904,274 @@
     <w:p>
       <w:pPr>
         <w:jc w:val="center"/>
-        <w:rPr>
-          <w:rFonts w:hint="eastAsia"/>
-        </w:rPr>
-      </w:pPr>
+      </w:pPr>
+    </w:p>
+    <w:p>
+      <w:pPr>
+        <w:widowControl/>
+        <w:rPr>
+          <w:rFonts w:hint="eastAsia"/>
+        </w:rPr>
+      </w:pPr>
+      <w:r>
+        <w:rPr>
+          <w:rFonts w:hint="eastAsia"/>
+        </w:rPr>
+        <w:br w:type="page"/>
+      </w:r>
+    </w:p>
+    <w:p>
+      <w:pPr>
+        <w:rPr>
+          <w:b/>
+          <w:bCs/>
+        </w:rPr>
+      </w:pPr>
+      <w:r>
+        <w:rPr>
+          <w:b/>
+          <w:bCs/>
+        </w:rPr>
+        <w:lastRenderedPageBreak/>
+        <w:t>Week 7 Report</w:t>
+      </w:r>
+    </w:p>
+    <w:p>
+      <w:pPr>
+        <w:rPr>
+          <w:b/>
+          <w:bCs/>
+        </w:rPr>
+      </w:pPr>
+      <w:r>
+        <w:rPr>
+          <w:b/>
+          <w:bCs/>
+        </w:rPr>
+        <w:t>Tasks Completed This Week</w:t>
+      </w:r>
+    </w:p>
+    <w:p>
+      <w:pPr>
+        <w:numPr>
+          <w:ilvl w:val="0"/>
+          <w:numId w:val="17"/>
+        </w:numPr>
+      </w:pPr>
+      <w:r>
+        <w:t>Successfully set up and debugged the development environment.</w:t>
+      </w:r>
+    </w:p>
+    <w:p>
+      <w:pPr>
+        <w:numPr>
+          <w:ilvl w:val="0"/>
+          <w:numId w:val="17"/>
+        </w:numPr>
+      </w:pPr>
+      <w:r>
+        <w:t>Completed a significant portion of the frontend development, including functional interfaces for listing, adding, and editing operations.</w:t>
+      </w:r>
+    </w:p>
+    <w:p>
+      <w:pPr>
+        <w:rPr>
+          <w:b/>
+          <w:bCs/>
+        </w:rPr>
+      </w:pPr>
+      <w:r>
+        <w:rPr>
+          <w:b/>
+          <w:bCs/>
+        </w:rPr>
+        <w:t>Challenges Faced This Week</w:t>
+      </w:r>
+    </w:p>
+    <w:p>
+      <w:pPr>
+        <w:numPr>
+          <w:ilvl w:val="0"/>
+          <w:numId w:val="18"/>
+        </w:numPr>
+      </w:pPr>
+      <w:r>
+        <w:t>Encountered difficulties in designing visually appealing user interfaces due to limited experience and a lack of proficiency in sourcing relevant online resources.</w:t>
+      </w:r>
+    </w:p>
+    <w:p>
+      <w:pPr>
+        <w:rPr>
+          <w:b/>
+          <w:bCs/>
+        </w:rPr>
+      </w:pPr>
+      <w:r>
+        <w:rPr>
+          <w:b/>
+          <w:bCs/>
+        </w:rPr>
+        <w:t>Plans for Next Week</w:t>
+      </w:r>
+    </w:p>
+    <w:p>
+      <w:pPr>
+        <w:numPr>
+          <w:ilvl w:val="0"/>
+          <w:numId w:val="19"/>
+        </w:numPr>
+      </w:pPr>
+      <w:r>
+        <w:t>Continue working on the development of remaining frontend features.</w:t>
+      </w:r>
+    </w:p>
+    <w:p>
+      <w:pPr>
+        <w:numPr>
+          <w:ilvl w:val="0"/>
+          <w:numId w:val="19"/>
+        </w:numPr>
+      </w:pPr>
+      <w:r>
+        <w:drawing>
+          <wp:anchor distT="0" distB="0" distL="114300" distR="114300" simplePos="0" relativeHeight="251659264" behindDoc="1" locked="0" layoutInCell="1" allowOverlap="1" wp14:anchorId="4B8B0D4D" wp14:editId="1914D460">
+            <wp:simplePos x="0" y="0"/>
+            <wp:positionH relativeFrom="column">
+              <wp:posOffset>1110467</wp:posOffset>
+            </wp:positionH>
+            <wp:positionV relativeFrom="paragraph">
+              <wp:posOffset>2742550</wp:posOffset>
+            </wp:positionV>
+            <wp:extent cx="3891871" cy="2781849"/>
+            <wp:effectExtent l="0" t="0" r="0" b="0"/>
+            <wp:wrapTight wrapText="bothSides">
+              <wp:wrapPolygon edited="0">
+                <wp:start x="0" y="0"/>
+                <wp:lineTo x="0" y="21452"/>
+                <wp:lineTo x="21466" y="21452"/>
+                <wp:lineTo x="21466" y="0"/>
+                <wp:lineTo x="0" y="0"/>
+              </wp:wrapPolygon>
+            </wp:wrapTight>
+            <wp:docPr id="1614931380" name="图片 1" descr="图形用户界面, 文本, 应用程序&#10;&#10;描述已自动生成"/>
+            <wp:cNvGraphicFramePr>
+              <a:graphicFrameLocks xmlns:a="http://schemas.openxmlformats.org/drawingml/2006/main" noChangeAspect="1"/>
+            </wp:cNvGraphicFramePr>
+            <a:graphic xmlns:a="http://schemas.openxmlformats.org/drawingml/2006/main">
+              <a:graphicData uri="http://schemas.openxmlformats.org/drawingml/2006/picture">
+                <pic:pic xmlns:pic="http://schemas.openxmlformats.org/drawingml/2006/picture">
+                  <pic:nvPicPr>
+                    <pic:cNvPr id="1614931380" name="图片 1" descr="图形用户界面, 文本, 应用程序&#10;&#10;描述已自动生成"/>
+                    <pic:cNvPicPr/>
+                  </pic:nvPicPr>
+                  <pic:blipFill>
+                    <a:blip r:embed="rId11">
+                      <a:extLst>
+                        <a:ext uri="{28A0092B-C50C-407E-A947-70E740481C1C}">
+                          <a14:useLocalDpi xmlns:a14="http://schemas.microsoft.com/office/drawing/2010/main" val="0"/>
+                        </a:ext>
+                      </a:extLst>
+                    </a:blip>
+                    <a:stretch>
+                      <a:fillRect/>
+                    </a:stretch>
+                  </pic:blipFill>
+                  <pic:spPr>
+                    <a:xfrm>
+                      <a:off x="0" y="0"/>
+                      <a:ext cx="3891871" cy="2781849"/>
+                    </a:xfrm>
+                    <a:prstGeom prst="rect">
+                      <a:avLst/>
+                    </a:prstGeom>
+                  </pic:spPr>
+                </pic:pic>
+              </a:graphicData>
+            </a:graphic>
+            <wp14:sizeRelH relativeFrom="margin">
+              <wp14:pctWidth>0</wp14:pctWidth>
+            </wp14:sizeRelH>
+            <wp14:sizeRelV relativeFrom="margin">
+              <wp14:pctHeight>0</wp14:pctHeight>
+            </wp14:sizeRelV>
+          </wp:anchor>
+        </w:drawing>
+      </w:r>
+      <w:r>
+        <w:t>Focus on deepening knowledge of the technical details needed to address more complex functional requirements.</w:t>
+      </w:r>
+    </w:p>
+    <w:p>
+      <w:pPr>
+        <w:rPr>
+          <w:rFonts w:hint="eastAsia"/>
+        </w:rPr>
+      </w:pPr>
+      <w:r>
+        <w:drawing>
+          <wp:anchor distT="0" distB="0" distL="114300" distR="114300" simplePos="0" relativeHeight="251657215" behindDoc="1" locked="0" layoutInCell="1" allowOverlap="1" wp14:anchorId="73A60AD0" wp14:editId="4F2430C1">
+            <wp:simplePos x="0" y="0"/>
+            <wp:positionH relativeFrom="column">
+              <wp:posOffset>5080</wp:posOffset>
+            </wp:positionH>
+            <wp:positionV relativeFrom="paragraph">
+              <wp:posOffset>14605</wp:posOffset>
+            </wp:positionV>
+            <wp:extent cx="5274310" cy="2540000"/>
+            <wp:effectExtent l="0" t="0" r="2540" b="0"/>
+            <wp:wrapTight wrapText="bothSides">
+              <wp:wrapPolygon edited="0">
+                <wp:start x="0" y="0"/>
+                <wp:lineTo x="0" y="21384"/>
+                <wp:lineTo x="21532" y="21384"/>
+                <wp:lineTo x="21532" y="0"/>
+                <wp:lineTo x="0" y="0"/>
+              </wp:wrapPolygon>
+            </wp:wrapTight>
+            <wp:docPr id="1311804576" name="图片 1"/>
+            <wp:cNvGraphicFramePr>
+              <a:graphicFrameLocks xmlns:a="http://schemas.openxmlformats.org/drawingml/2006/main" noChangeAspect="1"/>
+            </wp:cNvGraphicFramePr>
+            <a:graphic xmlns:a="http://schemas.openxmlformats.org/drawingml/2006/main">
+              <a:graphicData uri="http://schemas.openxmlformats.org/drawingml/2006/picture">
+                <pic:pic xmlns:pic="http://schemas.openxmlformats.org/drawingml/2006/picture">
+                  <pic:nvPicPr>
+                    <pic:cNvPr id="1311804576" name=""/>
+                    <pic:cNvPicPr/>
+                  </pic:nvPicPr>
+                  <pic:blipFill>
+                    <a:blip r:embed="rId12" cstate="print">
+                      <a:extLst>
+                        <a:ext uri="{28A0092B-C50C-407E-A947-70E740481C1C}">
+                          <a14:useLocalDpi xmlns:a14="http://schemas.microsoft.com/office/drawing/2010/main" val="0"/>
+                        </a:ext>
+                      </a:extLst>
+                    </a:blip>
+                    <a:stretch>
+                      <a:fillRect/>
+                    </a:stretch>
+                  </pic:blipFill>
+                  <pic:spPr>
+                    <a:xfrm>
+                      <a:off x="0" y="0"/>
+                      <a:ext cx="5274310" cy="2540000"/>
+                    </a:xfrm>
+                    <a:prstGeom prst="rect">
+                      <a:avLst/>
+                    </a:prstGeom>
+                  </pic:spPr>
+                </pic:pic>
+              </a:graphicData>
+            </a:graphic>
+          </wp:anchor>
+        </w:drawing>
+      </w:r>
+      <w:r>
+        <w:rPr>
+          <w:noProof/>
+        </w:rPr>
+        <w:t xml:space="preserve"> </w:t>
+      </w:r>
     </w:p>
     <w:sectPr>
       <w:pgSz w:w="11906" w:h="16838"/>
@@ -2656,6 +2953,304 @@
     </w:lvl>
   </w:abstractNum>
   <w:abstractNum w:abstractNumId="6" w15:restartNumberingAfterBreak="0">
+    <w:nsid w:val="28F162F3"/>
+    <w:multiLevelType w:val="multilevel"/>
+    <w:tmpl w:val="866A2C02"/>
+    <w:lvl w:ilvl="0">
+      <w:start w:val="1"/>
+      <w:numFmt w:val="bullet"/>
+      <w:lvlText w:val=""/>
+      <w:lvlJc w:val="left"/>
+      <w:pPr>
+        <w:tabs>
+          <w:tab w:val="num" w:pos="720"/>
+        </w:tabs>
+        <w:ind w:left="720" w:hanging="360"/>
+      </w:pPr>
+      <w:rPr>
+        <w:rFonts w:ascii="Symbol" w:hAnsi="Symbol" w:hint="default"/>
+        <w:sz w:val="20"/>
+      </w:rPr>
+    </w:lvl>
+    <w:lvl w:ilvl="1" w:tentative="1">
+      <w:start w:val="1"/>
+      <w:numFmt w:val="bullet"/>
+      <w:lvlText w:val="o"/>
+      <w:lvlJc w:val="left"/>
+      <w:pPr>
+        <w:tabs>
+          <w:tab w:val="num" w:pos="1440"/>
+        </w:tabs>
+        <w:ind w:left="1440" w:hanging="360"/>
+      </w:pPr>
+      <w:rPr>
+        <w:rFonts w:ascii="Courier New" w:hAnsi="Courier New" w:hint="default"/>
+        <w:sz w:val="20"/>
+      </w:rPr>
+    </w:lvl>
+    <w:lvl w:ilvl="2" w:tentative="1">
+      <w:start w:val="1"/>
+      <w:numFmt w:val="bullet"/>
+      <w:lvlText w:val=""/>
+      <w:lvlJc w:val="left"/>
+      <w:pPr>
+        <w:tabs>
+          <w:tab w:val="num" w:pos="2160"/>
+        </w:tabs>
+        <w:ind w:left="2160" w:hanging="360"/>
+      </w:pPr>
+      <w:rPr>
+        <w:rFonts w:ascii="Wingdings" w:hAnsi="Wingdings" w:hint="default"/>
+        <w:sz w:val="20"/>
+      </w:rPr>
+    </w:lvl>
+    <w:lvl w:ilvl="3" w:tentative="1">
+      <w:start w:val="1"/>
+      <w:numFmt w:val="bullet"/>
+      <w:lvlText w:val=""/>
+      <w:lvlJc w:val="left"/>
+      <w:pPr>
+        <w:tabs>
+          <w:tab w:val="num" w:pos="2880"/>
+        </w:tabs>
+        <w:ind w:left="2880" w:hanging="360"/>
+      </w:pPr>
+      <w:rPr>
+        <w:rFonts w:ascii="Wingdings" w:hAnsi="Wingdings" w:hint="default"/>
+        <w:sz w:val="20"/>
+      </w:rPr>
+    </w:lvl>
+    <w:lvl w:ilvl="4" w:tentative="1">
+      <w:start w:val="1"/>
+      <w:numFmt w:val="bullet"/>
+      <w:lvlText w:val=""/>
+      <w:lvlJc w:val="left"/>
+      <w:pPr>
+        <w:tabs>
+          <w:tab w:val="num" w:pos="3600"/>
+        </w:tabs>
+        <w:ind w:left="3600" w:hanging="360"/>
+      </w:pPr>
+      <w:rPr>
+        <w:rFonts w:ascii="Wingdings" w:hAnsi="Wingdings" w:hint="default"/>
+        <w:sz w:val="20"/>
+      </w:rPr>
+    </w:lvl>
+    <w:lvl w:ilvl="5" w:tentative="1">
+      <w:start w:val="1"/>
+      <w:numFmt w:val="bullet"/>
+      <w:lvlText w:val=""/>
+      <w:lvlJc w:val="left"/>
+      <w:pPr>
+        <w:tabs>
+          <w:tab w:val="num" w:pos="4320"/>
+        </w:tabs>
+        <w:ind w:left="4320" w:hanging="360"/>
+      </w:pPr>
+      <w:rPr>
+        <w:rFonts w:ascii="Wingdings" w:hAnsi="Wingdings" w:hint="default"/>
+        <w:sz w:val="20"/>
+      </w:rPr>
+    </w:lvl>
+    <w:lvl w:ilvl="6" w:tentative="1">
+      <w:start w:val="1"/>
+      <w:numFmt w:val="bullet"/>
+      <w:lvlText w:val=""/>
+      <w:lvlJc w:val="left"/>
+      <w:pPr>
+        <w:tabs>
+          <w:tab w:val="num" w:pos="5040"/>
+        </w:tabs>
+        <w:ind w:left="5040" w:hanging="360"/>
+      </w:pPr>
+      <w:rPr>
+        <w:rFonts w:ascii="Wingdings" w:hAnsi="Wingdings" w:hint="default"/>
+        <w:sz w:val="20"/>
+      </w:rPr>
+    </w:lvl>
+    <w:lvl w:ilvl="7" w:tentative="1">
+      <w:start w:val="1"/>
+      <w:numFmt w:val="bullet"/>
+      <w:lvlText w:val=""/>
+      <w:lvlJc w:val="left"/>
+      <w:pPr>
+        <w:tabs>
+          <w:tab w:val="num" w:pos="5760"/>
+        </w:tabs>
+        <w:ind w:left="5760" w:hanging="360"/>
+      </w:pPr>
+      <w:rPr>
+        <w:rFonts w:ascii="Wingdings" w:hAnsi="Wingdings" w:hint="default"/>
+        <w:sz w:val="20"/>
+      </w:rPr>
+    </w:lvl>
+    <w:lvl w:ilvl="8" w:tentative="1">
+      <w:start w:val="1"/>
+      <w:numFmt w:val="bullet"/>
+      <w:lvlText w:val=""/>
+      <w:lvlJc w:val="left"/>
+      <w:pPr>
+        <w:tabs>
+          <w:tab w:val="num" w:pos="6480"/>
+        </w:tabs>
+        <w:ind w:left="6480" w:hanging="360"/>
+      </w:pPr>
+      <w:rPr>
+        <w:rFonts w:ascii="Wingdings" w:hAnsi="Wingdings" w:hint="default"/>
+        <w:sz w:val="20"/>
+      </w:rPr>
+    </w:lvl>
+  </w:abstractNum>
+  <w:abstractNum w:abstractNumId="7" w15:restartNumberingAfterBreak="0">
+    <w:nsid w:val="2D84638C"/>
+    <w:multiLevelType w:val="multilevel"/>
+    <w:tmpl w:val="7B26E748"/>
+    <w:lvl w:ilvl="0">
+      <w:start w:val="1"/>
+      <w:numFmt w:val="bullet"/>
+      <w:lvlText w:val=""/>
+      <w:lvlJc w:val="left"/>
+      <w:pPr>
+        <w:tabs>
+          <w:tab w:val="num" w:pos="720"/>
+        </w:tabs>
+        <w:ind w:left="720" w:hanging="360"/>
+      </w:pPr>
+      <w:rPr>
+        <w:rFonts w:ascii="Symbol" w:hAnsi="Symbol" w:hint="default"/>
+        <w:sz w:val="20"/>
+      </w:rPr>
+    </w:lvl>
+    <w:lvl w:ilvl="1" w:tentative="1">
+      <w:start w:val="1"/>
+      <w:numFmt w:val="bullet"/>
+      <w:lvlText w:val="o"/>
+      <w:lvlJc w:val="left"/>
+      <w:pPr>
+        <w:tabs>
+          <w:tab w:val="num" w:pos="1440"/>
+        </w:tabs>
+        <w:ind w:left="1440" w:hanging="360"/>
+      </w:pPr>
+      <w:rPr>
+        <w:rFonts w:ascii="Courier New" w:hAnsi="Courier New" w:hint="default"/>
+        <w:sz w:val="20"/>
+      </w:rPr>
+    </w:lvl>
+    <w:lvl w:ilvl="2" w:tentative="1">
+      <w:start w:val="1"/>
+      <w:numFmt w:val="bullet"/>
+      <w:lvlText w:val=""/>
+      <w:lvlJc w:val="left"/>
+      <w:pPr>
+        <w:tabs>
+          <w:tab w:val="num" w:pos="2160"/>
+        </w:tabs>
+        <w:ind w:left="2160" w:hanging="360"/>
+      </w:pPr>
+      <w:rPr>
+        <w:rFonts w:ascii="Wingdings" w:hAnsi="Wingdings" w:hint="default"/>
+        <w:sz w:val="20"/>
+      </w:rPr>
+    </w:lvl>
+    <w:lvl w:ilvl="3" w:tentative="1">
+      <w:start w:val="1"/>
+      <w:numFmt w:val="bullet"/>
+      <w:lvlText w:val=""/>
+      <w:lvlJc w:val="left"/>
+      <w:pPr>
+        <w:tabs>
+          <w:tab w:val="num" w:pos="2880"/>
+        </w:tabs>
+        <w:ind w:left="2880" w:hanging="360"/>
+      </w:pPr>
+      <w:rPr>
+        <w:rFonts w:ascii="Wingdings" w:hAnsi="Wingdings" w:hint="default"/>
+        <w:sz w:val="20"/>
+      </w:rPr>
+    </w:lvl>
+    <w:lvl w:ilvl="4" w:tentative="1">
+      <w:start w:val="1"/>
+      <w:numFmt w:val="bullet"/>
+      <w:lvlText w:val=""/>
+      <w:lvlJc w:val="left"/>
+      <w:pPr>
+        <w:tabs>
+          <w:tab w:val="num" w:pos="3600"/>
+        </w:tabs>
+        <w:ind w:left="3600" w:hanging="360"/>
+      </w:pPr>
+      <w:rPr>
+        <w:rFonts w:ascii="Wingdings" w:hAnsi="Wingdings" w:hint="default"/>
+        <w:sz w:val="20"/>
+      </w:rPr>
+    </w:lvl>
+    <w:lvl w:ilvl="5" w:tentative="1">
+      <w:start w:val="1"/>
+      <w:numFmt w:val="bullet"/>
+      <w:lvlText w:val=""/>
+      <w:lvlJc w:val="left"/>
+      <w:pPr>
+        <w:tabs>
+          <w:tab w:val="num" w:pos="4320"/>
+        </w:tabs>
+        <w:ind w:left="4320" w:hanging="360"/>
+      </w:pPr>
+      <w:rPr>
+        <w:rFonts w:ascii="Wingdings" w:hAnsi="Wingdings" w:hint="default"/>
+        <w:sz w:val="20"/>
+      </w:rPr>
+    </w:lvl>
+    <w:lvl w:ilvl="6" w:tentative="1">
+      <w:start w:val="1"/>
+      <w:numFmt w:val="bullet"/>
+      <w:lvlText w:val=""/>
+      <w:lvlJc w:val="left"/>
+      <w:pPr>
+        <w:tabs>
+          <w:tab w:val="num" w:pos="5040"/>
+        </w:tabs>
+        <w:ind w:left="5040" w:hanging="360"/>
+      </w:pPr>
+      <w:rPr>
+        <w:rFonts w:ascii="Wingdings" w:hAnsi="Wingdings" w:hint="default"/>
+        <w:sz w:val="20"/>
+      </w:rPr>
+    </w:lvl>
+    <w:lvl w:ilvl="7" w:tentative="1">
+      <w:start w:val="1"/>
+      <w:numFmt w:val="bullet"/>
+      <w:lvlText w:val=""/>
+      <w:lvlJc w:val="left"/>
+      <w:pPr>
+        <w:tabs>
+          <w:tab w:val="num" w:pos="5760"/>
+        </w:tabs>
+        <w:ind w:left="5760" w:hanging="360"/>
+      </w:pPr>
+      <w:rPr>
+        <w:rFonts w:ascii="Wingdings" w:hAnsi="Wingdings" w:hint="default"/>
+        <w:sz w:val="20"/>
+      </w:rPr>
+    </w:lvl>
+    <w:lvl w:ilvl="8" w:tentative="1">
+      <w:start w:val="1"/>
+      <w:numFmt w:val="bullet"/>
+      <w:lvlText w:val=""/>
+      <w:lvlJc w:val="left"/>
+      <w:pPr>
+        <w:tabs>
+          <w:tab w:val="num" w:pos="6480"/>
+        </w:tabs>
+        <w:ind w:left="6480" w:hanging="360"/>
+      </w:pPr>
+      <w:rPr>
+        <w:rFonts w:ascii="Wingdings" w:hAnsi="Wingdings" w:hint="default"/>
+        <w:sz w:val="20"/>
+      </w:rPr>
+    </w:lvl>
+  </w:abstractNum>
+  <w:abstractNum w:abstractNumId="8" w15:restartNumberingAfterBreak="0">
     <w:nsid w:val="2EDA1E60"/>
     <w:multiLevelType w:val="multilevel"/>
     <w:tmpl w:val="1BB09B2E"/>
@@ -2804,7 +3399,7 @@
       </w:rPr>
     </w:lvl>
   </w:abstractNum>
-  <w:abstractNum w:abstractNumId="7" w15:restartNumberingAfterBreak="0">
+  <w:abstractNum w:abstractNumId="9" w15:restartNumberingAfterBreak="0">
     <w:nsid w:val="4DC713F5"/>
     <w:multiLevelType w:val="multilevel"/>
     <w:tmpl w:val="C506EAAC"/>
@@ -2917,7 +3512,7 @@
       </w:pPr>
     </w:lvl>
   </w:abstractNum>
-  <w:abstractNum w:abstractNumId="8" w15:restartNumberingAfterBreak="0">
+  <w:abstractNum w:abstractNumId="10" w15:restartNumberingAfterBreak="0">
     <w:nsid w:val="58F57618"/>
     <w:multiLevelType w:val="hybridMultilevel"/>
     <w:tmpl w:val="0792C44E"/>
@@ -3006,7 +3601,156 @@
       </w:pPr>
     </w:lvl>
   </w:abstractNum>
-  <w:abstractNum w:abstractNumId="9" w15:restartNumberingAfterBreak="0">
+  <w:abstractNum w:abstractNumId="11" w15:restartNumberingAfterBreak="0">
+    <w:nsid w:val="5EB87E4E"/>
+    <w:multiLevelType w:val="multilevel"/>
+    <w:tmpl w:val="9F32ABA4"/>
+    <w:lvl w:ilvl="0">
+      <w:start w:val="1"/>
+      <w:numFmt w:val="bullet"/>
+      <w:lvlText w:val=""/>
+      <w:lvlJc w:val="left"/>
+      <w:pPr>
+        <w:tabs>
+          <w:tab w:val="num" w:pos="720"/>
+        </w:tabs>
+        <w:ind w:left="720" w:hanging="360"/>
+      </w:pPr>
+      <w:rPr>
+        <w:rFonts w:ascii="Symbol" w:hAnsi="Symbol" w:hint="default"/>
+        <w:sz w:val="20"/>
+      </w:rPr>
+    </w:lvl>
+    <w:lvl w:ilvl="1" w:tentative="1">
+      <w:start w:val="1"/>
+      <w:numFmt w:val="bullet"/>
+      <w:lvlText w:val="o"/>
+      <w:lvlJc w:val="left"/>
+      <w:pPr>
+        <w:tabs>
+          <w:tab w:val="num" w:pos="1440"/>
+        </w:tabs>
+        <w:ind w:left="1440" w:hanging="360"/>
+      </w:pPr>
+      <w:rPr>
+        <w:rFonts w:ascii="Courier New" w:hAnsi="Courier New" w:hint="default"/>
+        <w:sz w:val="20"/>
+      </w:rPr>
+    </w:lvl>
+    <w:lvl w:ilvl="2" w:tentative="1">
+      <w:start w:val="1"/>
+      <w:numFmt w:val="bullet"/>
+      <w:lvlText w:val=""/>
+      <w:lvlJc w:val="left"/>
+      <w:pPr>
+        <w:tabs>
+          <w:tab w:val="num" w:pos="2160"/>
+        </w:tabs>
+        <w:ind w:left="2160" w:hanging="360"/>
+      </w:pPr>
+      <w:rPr>
+        <w:rFonts w:ascii="Wingdings" w:hAnsi="Wingdings" w:hint="default"/>
+        <w:sz w:val="20"/>
+      </w:rPr>
+    </w:lvl>
+    <w:lvl w:ilvl="3" w:tentative="1">
+      <w:start w:val="1"/>
+      <w:numFmt w:val="bullet"/>
+      <w:lvlText w:val=""/>
+      <w:lvlJc w:val="left"/>
+      <w:pPr>
+        <w:tabs>
+          <w:tab w:val="num" w:pos="2880"/>
+        </w:tabs>
+        <w:ind w:left="2880" w:hanging="360"/>
+      </w:pPr>
+      <w:rPr>
+        <w:rFonts w:ascii="Wingdings" w:hAnsi="Wingdings" w:hint="default"/>
+        <w:sz w:val="20"/>
+      </w:rPr>
+    </w:lvl>
+    <w:lvl w:ilvl="4" w:tentative="1">
+      <w:start w:val="1"/>
+      <w:numFmt w:val="bullet"/>
+      <w:lvlText w:val=""/>
+      <w:lvlJc w:val="left"/>
+      <w:pPr>
+        <w:tabs>
+          <w:tab w:val="num" w:pos="3600"/>
+        </w:tabs>
+        <w:ind w:left="3600" w:hanging="360"/>
+      </w:pPr>
+      <w:rPr>
+        <w:rFonts w:ascii="Wingdings" w:hAnsi="Wingdings" w:hint="default"/>
+        <w:sz w:val="20"/>
+      </w:rPr>
+    </w:lvl>
+    <w:lvl w:ilvl="5" w:tentative="1">
+      <w:start w:val="1"/>
+      <w:numFmt w:val="bullet"/>
+      <w:lvlText w:val=""/>
+      <w:lvlJc w:val="left"/>
+      <w:pPr>
+        <w:tabs>
+          <w:tab w:val="num" w:pos="4320"/>
+        </w:tabs>
+        <w:ind w:left="4320" w:hanging="360"/>
+      </w:pPr>
+      <w:rPr>
+        <w:rFonts w:ascii="Wingdings" w:hAnsi="Wingdings" w:hint="default"/>
+        <w:sz w:val="20"/>
+      </w:rPr>
+    </w:lvl>
+    <w:lvl w:ilvl="6" w:tentative="1">
+      <w:start w:val="1"/>
+      <w:numFmt w:val="bullet"/>
+      <w:lvlText w:val=""/>
+      <w:lvlJc w:val="left"/>
+      <w:pPr>
+        <w:tabs>
+          <w:tab w:val="num" w:pos="5040"/>
+        </w:tabs>
+        <w:ind w:left="5040" w:hanging="360"/>
+      </w:pPr>
+      <w:rPr>
+        <w:rFonts w:ascii="Wingdings" w:hAnsi="Wingdings" w:hint="default"/>
+        <w:sz w:val="20"/>
+      </w:rPr>
+    </w:lvl>
+    <w:lvl w:ilvl="7" w:tentative="1">
+      <w:start w:val="1"/>
+      <w:numFmt w:val="bullet"/>
+      <w:lvlText w:val=""/>
+      <w:lvlJc w:val="left"/>
+      <w:pPr>
+        <w:tabs>
+          <w:tab w:val="num" w:pos="5760"/>
+        </w:tabs>
+        <w:ind w:left="5760" w:hanging="360"/>
+      </w:pPr>
+      <w:rPr>
+        <w:rFonts w:ascii="Wingdings" w:hAnsi="Wingdings" w:hint="default"/>
+        <w:sz w:val="20"/>
+      </w:rPr>
+    </w:lvl>
+    <w:lvl w:ilvl="8" w:tentative="1">
+      <w:start w:val="1"/>
+      <w:numFmt w:val="bullet"/>
+      <w:lvlText w:val=""/>
+      <w:lvlJc w:val="left"/>
+      <w:pPr>
+        <w:tabs>
+          <w:tab w:val="num" w:pos="6480"/>
+        </w:tabs>
+        <w:ind w:left="6480" w:hanging="360"/>
+      </w:pPr>
+      <w:rPr>
+        <w:rFonts w:ascii="Wingdings" w:hAnsi="Wingdings" w:hint="default"/>
+        <w:sz w:val="20"/>
+      </w:rPr>
+    </w:lvl>
+  </w:abstractNum>
+  <w:abstractNum w:abstractNumId="12" w15:restartNumberingAfterBreak="0">
     <w:nsid w:val="645D7EA0"/>
     <w:multiLevelType w:val="multilevel"/>
     <w:tmpl w:val="E7D2F10C"/>
@@ -3122,7 +3866,7 @@
       </w:pPr>
     </w:lvl>
   </w:abstractNum>
-  <w:abstractNum w:abstractNumId="10" w15:restartNumberingAfterBreak="0">
+  <w:abstractNum w:abstractNumId="13" w15:restartNumberingAfterBreak="0">
     <w:nsid w:val="64805C82"/>
     <w:multiLevelType w:val="multilevel"/>
     <w:tmpl w:val="E7D2F10C"/>
@@ -3238,7 +3982,7 @@
       </w:pPr>
     </w:lvl>
   </w:abstractNum>
-  <w:abstractNum w:abstractNumId="11" w15:restartNumberingAfterBreak="0">
+  <w:abstractNum w:abstractNumId="14" w15:restartNumberingAfterBreak="0">
     <w:nsid w:val="69110707"/>
     <w:multiLevelType w:val="multilevel"/>
     <w:tmpl w:val="18FA73D4"/>
@@ -3354,7 +4098,7 @@
       </w:pPr>
     </w:lvl>
   </w:abstractNum>
-  <w:abstractNum w:abstractNumId="12" w15:restartNumberingAfterBreak="0">
+  <w:abstractNum w:abstractNumId="15" w15:restartNumberingAfterBreak="0">
     <w:nsid w:val="6BB018DB"/>
     <w:multiLevelType w:val="multilevel"/>
     <w:tmpl w:val="8EF4BCAA"/>
@@ -3467,7 +4211,7 @@
       </w:pPr>
     </w:lvl>
   </w:abstractNum>
-  <w:abstractNum w:abstractNumId="13" w15:restartNumberingAfterBreak="0">
+  <w:abstractNum w:abstractNumId="16" w15:restartNumberingAfterBreak="0">
     <w:nsid w:val="72BC583A"/>
     <w:multiLevelType w:val="hybridMultilevel"/>
     <w:tmpl w:val="07A45DE6"/>
@@ -3556,7 +4300,7 @@
       </w:pPr>
     </w:lvl>
   </w:abstractNum>
-  <w:abstractNum w:abstractNumId="14" w15:restartNumberingAfterBreak="0">
+  <w:abstractNum w:abstractNumId="17" w15:restartNumberingAfterBreak="0">
     <w:nsid w:val="7AE8631F"/>
     <w:multiLevelType w:val="multilevel"/>
     <w:tmpl w:val="F4D429CE"/>
@@ -3705,7 +4449,7 @@
       </w:rPr>
     </w:lvl>
   </w:abstractNum>
-  <w:abstractNum w:abstractNumId="15" w15:restartNumberingAfterBreak="0">
+  <w:abstractNum w:abstractNumId="18" w15:restartNumberingAfterBreak="0">
     <w:nsid w:val="7E5975F4"/>
     <w:multiLevelType w:val="hybridMultilevel"/>
     <w:tmpl w:val="9384AB5C"/>
@@ -3795,10 +4539,10 @@
     </w:lvl>
   </w:abstractNum>
   <w:num w:numId="1" w16cid:durableId="934022214">
-    <w:abstractNumId w:val="13"/>
+    <w:abstractNumId w:val="16"/>
   </w:num>
   <w:num w:numId="2" w16cid:durableId="1346326422">
-    <w:abstractNumId w:val="8"/>
+    <w:abstractNumId w:val="10"/>
   </w:num>
   <w:num w:numId="3" w16cid:durableId="851723345">
     <w:abstractNumId w:val="2"/>
@@ -3807,13 +4551,13 @@
     <w:abstractNumId w:val="4"/>
   </w:num>
   <w:num w:numId="5" w16cid:durableId="332340719">
-    <w:abstractNumId w:val="14"/>
+    <w:abstractNumId w:val="17"/>
   </w:num>
   <w:num w:numId="6" w16cid:durableId="1765488772">
-    <w:abstractNumId w:val="6"/>
+    <w:abstractNumId w:val="8"/>
   </w:num>
   <w:num w:numId="7" w16cid:durableId="1121918580">
-    <w:abstractNumId w:val="11"/>
+    <w:abstractNumId w:val="14"/>
   </w:num>
   <w:num w:numId="8" w16cid:durableId="1782527209">
     <w:abstractNumId w:val="3"/>
@@ -3822,25 +4566,34 @@
     <w:abstractNumId w:val="1"/>
   </w:num>
   <w:num w:numId="10" w16cid:durableId="1623612512">
+    <w:abstractNumId w:val="18"/>
+  </w:num>
+  <w:num w:numId="11" w16cid:durableId="1072657701">
     <w:abstractNumId w:val="15"/>
   </w:num>
-  <w:num w:numId="11" w16cid:durableId="1072657701">
-    <w:abstractNumId w:val="12"/>
-  </w:num>
   <w:num w:numId="12" w16cid:durableId="868833595">
-    <w:abstractNumId w:val="7"/>
+    <w:abstractNumId w:val="9"/>
   </w:num>
   <w:num w:numId="13" w16cid:durableId="1374891833">
     <w:abstractNumId w:val="0"/>
   </w:num>
   <w:num w:numId="14" w16cid:durableId="548614887">
-    <w:abstractNumId w:val="9"/>
+    <w:abstractNumId w:val="12"/>
   </w:num>
   <w:num w:numId="15" w16cid:durableId="915669107">
-    <w:abstractNumId w:val="10"/>
+    <w:abstractNumId w:val="13"/>
   </w:num>
   <w:num w:numId="16" w16cid:durableId="1952321103">
     <w:abstractNumId w:val="5"/>
+  </w:num>
+  <w:num w:numId="17" w16cid:durableId="698047316">
+    <w:abstractNumId w:val="7"/>
+  </w:num>
+  <w:num w:numId="18" w16cid:durableId="357047198">
+    <w:abstractNumId w:val="11"/>
+  </w:num>
+  <w:num w:numId="19" w16cid:durableId="1507791822">
+    <w:abstractNumId w:val="6"/>
   </w:num>
 </w:numbering>
 </file>

</xml_diff>

<commit_message>
add firebase user authentication
</commit_message>
<xml_diff>
--- a/Project for COMPX576 - en.docx
+++ b/Project for COMPX576 - en.docx
@@ -956,7 +956,6 @@
         <w:t xml:space="preserve">According to Sapna's suggestion, I will first focus on database design, then proceed with backend development, and finally work on frontend development. Therefore, I have adjusted my plan. After discussing with Sapna this week, I have basically completed the design of the main database </w:t>
       </w:r>
       <w:proofErr w:type="spellStart"/>
-      <w:proofErr w:type="gramStart"/>
       <w:r>
         <w:rPr>
           <w:rFonts w:hint="eastAsia"/>
@@ -967,7 +966,6 @@
         <w:t>Learn</w:t>
       </w:r>
       <w:proofErr w:type="spellEnd"/>
-      <w:proofErr w:type="gramEnd"/>
       <w:r>
         <w:t xml:space="preserve"> React.js and Node.js.</w:t>
       </w:r>
@@ -1544,27 +1542,13 @@
         <w:rPr>
           <w:rFonts w:hint="eastAsia"/>
         </w:rPr>
-        <w:t xml:space="preserve"> complete the corresponding test scripts in </w:t>
-      </w:r>
-      <w:proofErr w:type="gramStart"/>
-      <w:r>
-        <w:rPr>
-          <w:rFonts w:hint="eastAsia"/>
-        </w:rPr>
-        <w:t>Postman</w:t>
-      </w:r>
-      <w:r>
-        <w:rPr>
-          <w:rFonts w:hint="eastAsia"/>
-        </w:rPr>
-        <w:t>(</w:t>
-      </w:r>
-      <w:proofErr w:type="gramEnd"/>
-      <w:r>
-        <w:rPr>
-          <w:rFonts w:hint="eastAsia"/>
-        </w:rPr>
-        <w:t>Rearranged the postman request with sub-folders)</w:t>
+        <w:t xml:space="preserve"> complete the corresponding test scripts in Postman</w:t>
+      </w:r>
+      <w:r>
+        <w:rPr>
+          <w:rFonts w:hint="eastAsia"/>
+        </w:rPr>
+        <w:t>(Rearranged the postman request with sub-folders)</w:t>
       </w:r>
       <w:r>
         <w:rPr>
@@ -1904,6 +1888,9 @@
     <w:p>
       <w:pPr>
         <w:jc w:val="center"/>
+        <w:rPr>
+          <w:rFonts w:hint="eastAsia"/>
+        </w:rPr>
       </w:pPr>
     </w:p>
     <w:p>
@@ -1923,6 +1910,7 @@
     <w:p>
       <w:pPr>
         <w:rPr>
+          <w:rFonts w:hint="eastAsia"/>
           <w:b/>
           <w:bCs/>
         </w:rPr>
@@ -1939,6 +1927,7 @@
     <w:p>
       <w:pPr>
         <w:rPr>
+          <w:rFonts w:hint="eastAsia"/>
           <w:b/>
           <w:bCs/>
         </w:rPr>
@@ -1957,6 +1946,9 @@
           <w:ilvl w:val="0"/>
           <w:numId w:val="17"/>
         </w:numPr>
+        <w:rPr>
+          <w:rFonts w:hint="eastAsia"/>
+        </w:rPr>
       </w:pPr>
       <w:r>
         <w:t>Successfully set up and debugged the development environment.</w:t>
@@ -1968,6 +1960,9 @@
           <w:ilvl w:val="0"/>
           <w:numId w:val="17"/>
         </w:numPr>
+        <w:rPr>
+          <w:rFonts w:hint="eastAsia"/>
+        </w:rPr>
       </w:pPr>
       <w:r>
         <w:t>Completed a significant portion of the frontend development, including functional interfaces for listing, adding, and editing operations.</w:t>
@@ -1976,6 +1971,7 @@
     <w:p>
       <w:pPr>
         <w:rPr>
+          <w:rFonts w:hint="eastAsia"/>
           <w:b/>
           <w:bCs/>
         </w:rPr>
@@ -1994,6 +1990,9 @@
           <w:ilvl w:val="0"/>
           <w:numId w:val="18"/>
         </w:numPr>
+        <w:rPr>
+          <w:rFonts w:hint="eastAsia"/>
+        </w:rPr>
       </w:pPr>
       <w:r>
         <w:t>Encountered difficulties in designing visually appealing user interfaces due to limited experience and a lack of proficiency in sourcing relevant online resources.</w:t>
@@ -2002,6 +2001,7 @@
     <w:p>
       <w:pPr>
         <w:rPr>
+          <w:rFonts w:hint="eastAsia"/>
           <w:b/>
           <w:bCs/>
         </w:rPr>
@@ -2020,6 +2020,9 @@
           <w:ilvl w:val="0"/>
           <w:numId w:val="19"/>
         </w:numPr>
+        <w:rPr>
+          <w:rFonts w:hint="eastAsia"/>
+        </w:rPr>
       </w:pPr>
       <w:r>
         <w:t>Continue working on the development of remaining frontend features.</w:t>
@@ -2031,8 +2034,14 @@
           <w:ilvl w:val="0"/>
           <w:numId w:val="19"/>
         </w:numPr>
-      </w:pPr>
-      <w:r>
+        <w:rPr>
+          <w:rFonts w:hint="eastAsia"/>
+        </w:rPr>
+      </w:pPr>
+      <w:r>
+        <w:rPr>
+          <w:noProof/>
+        </w:rPr>
         <w:drawing>
           <wp:anchor distT="0" distB="0" distL="114300" distR="114300" simplePos="0" relativeHeight="251659264" behindDoc="1" locked="0" layoutInCell="1" allowOverlap="1" wp14:anchorId="4B8B0D4D" wp14:editId="1914D460">
             <wp:simplePos x="0" y="0"/>
@@ -2105,11 +2114,15 @@
       <w:pPr>
         <w:rPr>
           <w:rFonts w:hint="eastAsia"/>
-        </w:rPr>
-      </w:pPr>
-      <w:r>
+          <w:noProof/>
+        </w:rPr>
+      </w:pPr>
+      <w:r>
+        <w:rPr>
+          <w:noProof/>
+        </w:rPr>
         <w:drawing>
-          <wp:anchor distT="0" distB="0" distL="114300" distR="114300" simplePos="0" relativeHeight="251657215" behindDoc="1" locked="0" layoutInCell="1" allowOverlap="1" wp14:anchorId="73A60AD0" wp14:editId="4F2430C1">
+          <wp:anchor distT="0" distB="0" distL="114300" distR="114300" simplePos="0" relativeHeight="251657215" behindDoc="1" locked="0" layoutInCell="1" allowOverlap="1" wp14:anchorId="73A60AD0" wp14:editId="00C2DA5F">
             <wp:simplePos x="0" y="0"/>
             <wp:positionH relativeFrom="column">
               <wp:posOffset>5080</wp:posOffset>
@@ -2172,6 +2185,205 @@
         </w:rPr>
         <w:t xml:space="preserve"> </w:t>
       </w:r>
+    </w:p>
+    <w:p>
+      <w:pPr>
+        <w:widowControl/>
+        <w:rPr>
+          <w:rFonts w:hint="eastAsia"/>
+          <w:noProof/>
+        </w:rPr>
+      </w:pPr>
+      <w:r>
+        <w:rPr>
+          <w:rFonts w:hint="eastAsia"/>
+          <w:noProof/>
+        </w:rPr>
+        <w:br w:type="page"/>
+      </w:r>
+    </w:p>
+    <w:p>
+      <w:pPr>
+        <w:rPr>
+          <w:rFonts w:hint="eastAsia"/>
+          <w:b/>
+          <w:bCs/>
+        </w:rPr>
+      </w:pPr>
+      <w:r>
+        <w:rPr>
+          <w:b/>
+          <w:bCs/>
+        </w:rPr>
+        <w:lastRenderedPageBreak/>
+        <w:t xml:space="preserve">Week </w:t>
+      </w:r>
+      <w:r>
+        <w:rPr>
+          <w:rFonts w:hint="eastAsia"/>
+          <w:b/>
+          <w:bCs/>
+        </w:rPr>
+        <w:t>8</w:t>
+      </w:r>
+      <w:r>
+        <w:rPr>
+          <w:b/>
+          <w:bCs/>
+        </w:rPr>
+        <w:t xml:space="preserve"> Report</w:t>
+      </w:r>
+    </w:p>
+    <w:p>
+      <w:pPr>
+        <w:rPr>
+          <w:rFonts w:hint="eastAsia"/>
+          <w:b/>
+          <w:bCs/>
+        </w:rPr>
+      </w:pPr>
+      <w:r>
+        <w:rPr>
+          <w:b/>
+          <w:bCs/>
+        </w:rPr>
+        <w:t>Tasks Completed This Week</w:t>
+      </w:r>
+    </w:p>
+    <w:p>
+      <w:pPr>
+        <w:numPr>
+          <w:ilvl w:val="0"/>
+          <w:numId w:val="17"/>
+        </w:numPr>
+      </w:pPr>
+      <w:r>
+        <w:rPr>
+          <w:rFonts w:hint="eastAsia"/>
+        </w:rPr>
+        <w:t>The development of all major front-end functionalities has been successfully completed. This includes the implementation of essential features and ensuring that the user interface is fully functional, responsive, and aligned with the project requirements. The core components of the front-end are now in place, ready for further testing and refinement</w:t>
+      </w:r>
+      <w:r>
+        <w:rPr>
+          <w:rFonts w:hint="eastAsia"/>
+        </w:rPr>
+        <w:t>.</w:t>
+      </w:r>
+    </w:p>
+    <w:p>
+      <w:pPr>
+        <w:rPr>
+          <w:rFonts w:hint="eastAsia"/>
+          <w:b/>
+          <w:bCs/>
+        </w:rPr>
+      </w:pPr>
+      <w:r>
+        <w:rPr>
+          <w:b/>
+          <w:bCs/>
+        </w:rPr>
+        <w:t>Challenges Faced This Week</w:t>
+      </w:r>
+    </w:p>
+    <w:p>
+      <w:pPr>
+        <w:numPr>
+          <w:ilvl w:val="0"/>
+          <w:numId w:val="18"/>
+        </w:numPr>
+        <w:rPr>
+          <w:rFonts w:hint="eastAsia"/>
+        </w:rPr>
+      </w:pPr>
+      <w:r>
+        <w:rPr>
+          <w:rFonts w:hint="eastAsia"/>
+        </w:rPr>
+        <w:t>The customization of the front-end components' appearance still presents some challenges.</w:t>
+      </w:r>
+    </w:p>
+    <w:p>
+      <w:pPr>
+        <w:rPr>
+          <w:rFonts w:hint="eastAsia"/>
+          <w:b/>
+          <w:bCs/>
+        </w:rPr>
+      </w:pPr>
+      <w:r>
+        <w:rPr>
+          <w:b/>
+          <w:bCs/>
+        </w:rPr>
+        <w:t>Plans for Next Week</w:t>
+      </w:r>
+    </w:p>
+    <w:p>
+      <w:pPr>
+        <w:numPr>
+          <w:ilvl w:val="0"/>
+          <w:numId w:val="19"/>
+        </w:numPr>
+        <w:rPr>
+          <w:rFonts w:hint="eastAsia"/>
+        </w:rPr>
+      </w:pPr>
+      <w:r>
+        <w:rPr>
+          <w:rFonts w:hint="eastAsia"/>
+        </w:rPr>
+        <w:t>Improve and optimize the code, enhance the appearance, and fix bugs.</w:t>
+      </w:r>
+    </w:p>
+    <w:p>
+      <w:pPr>
+        <w:rPr>
+          <w:noProof/>
+        </w:rPr>
+      </w:pPr>
+    </w:p>
+    <w:p>
+      <w:pPr>
+        <w:rPr>
+          <w:noProof/>
+        </w:rPr>
+      </w:pPr>
+    </w:p>
+    <w:p>
+      <w:pPr>
+        <w:rPr>
+          <w:noProof/>
+        </w:rPr>
+      </w:pPr>
+    </w:p>
+    <w:p>
+      <w:pPr>
+        <w:rPr>
+          <w:noProof/>
+        </w:rPr>
+      </w:pPr>
+    </w:p>
+    <w:p>
+      <w:pPr>
+        <w:rPr>
+          <w:noProof/>
+        </w:rPr>
+      </w:pPr>
+    </w:p>
+    <w:p>
+      <w:pPr>
+        <w:rPr>
+          <w:noProof/>
+        </w:rPr>
+      </w:pPr>
+    </w:p>
+    <w:p>
+      <w:pPr>
+        <w:rPr>
+          <w:rFonts w:hint="eastAsia"/>
+        </w:rPr>
+      </w:pPr>
     </w:p>
     <w:sectPr>
       <w:pgSz w:w="11906" w:h="16838"/>

</xml_diff>